<commit_message>
se creó la primera versión de la actividad 1 sobre interpretación de gráficos de funciones
</commit_message>
<xml_diff>
--- a/actividades/1_functions/Ejercicios_práctica_Un_1_functions.docx
+++ b/actividades/1_functions/Ejercicios_práctica_Un_1_functions.docx
@@ -739,6 +739,23 @@
           <w:rtl w:val="0"/>
         </w:rPr>
         <w:t xml:space="preserve">El número de televisores que habrá ensamblado un trabajador a las 10:00 a.m es,</w:t>
+      </w:r>
+    </w:p>
+    <w:p>
+      <w:pPr>
+        <w:shd w:fill="e7f3f5" w:val="clear"/>
+        <w:spacing w:after="120" w:lineRule="auto"/>
+        <w:rPr>
+          <w:rFonts w:ascii="Roboto" w:cs="Roboto" w:eastAsia="Roboto" w:hAnsi="Roboto"/>
+          <w:color w:val="001a1e"/>
+          <w:sz w:val="23"/>
+          <w:szCs w:val="23"/>
+        </w:rPr>
+      </w:pPr>
+      <w:r>
+        <w:rPr>
+          <w:rtl w:val="0"/>
+        </w:rPr>
       </w:r>
     </w:p>
     <w:p>
@@ -828,7 +845,6 @@
     <w:pPr>
       <w:keepNext w:val="1"/>
       <w:keepLines w:val="1"/>
-      <w:pageBreakBefore w:val="0"/>
       <w:spacing w:after="120" w:before="400" w:lineRule="auto"/>
     </w:pPr>
     <w:rPr>
@@ -843,7 +859,6 @@
     <w:pPr>
       <w:keepNext w:val="1"/>
       <w:keepLines w:val="1"/>
-      <w:pageBreakBefore w:val="0"/>
       <w:spacing w:after="120" w:before="360" w:lineRule="auto"/>
     </w:pPr>
     <w:rPr>
@@ -859,7 +874,6 @@
     <w:pPr>
       <w:keepNext w:val="1"/>
       <w:keepLines w:val="1"/>
-      <w:pageBreakBefore w:val="0"/>
       <w:spacing w:after="80" w:before="320" w:lineRule="auto"/>
     </w:pPr>
     <w:rPr>
@@ -876,7 +890,6 @@
     <w:pPr>
       <w:keepNext w:val="1"/>
       <w:keepLines w:val="1"/>
-      <w:pageBreakBefore w:val="0"/>
       <w:spacing w:after="80" w:before="280" w:lineRule="auto"/>
     </w:pPr>
     <w:rPr>
@@ -892,7 +905,6 @@
     <w:pPr>
       <w:keepNext w:val="1"/>
       <w:keepLines w:val="1"/>
-      <w:pageBreakBefore w:val="0"/>
       <w:spacing w:after="80" w:before="240" w:lineRule="auto"/>
     </w:pPr>
     <w:rPr>
@@ -908,7 +920,6 @@
     <w:pPr>
       <w:keepNext w:val="1"/>
       <w:keepLines w:val="1"/>
-      <w:pageBreakBefore w:val="0"/>
       <w:spacing w:after="80" w:before="240" w:lineRule="auto"/>
     </w:pPr>
     <w:rPr>
@@ -925,6 +936,123 @@
     <w:pPr>
       <w:keepNext w:val="1"/>
       <w:keepLines w:val="1"/>
+      <w:spacing w:after="60" w:before="0" w:lineRule="auto"/>
+    </w:pPr>
+    <w:rPr>
+      <w:sz w:val="52"/>
+      <w:szCs w:val="52"/>
+    </w:rPr>
+  </w:style>
+  <w:style w:type="paragraph" w:styleId="Normal" w:default="1">
+    <w:name w:val="normal"/>
+  </w:style>
+  <w:style w:type="table" w:styleId="TableNormal" w:default="1">
+    <w:name w:val="Table Normal"/>
+  </w:style>
+  <w:style w:type="paragraph" w:styleId="Heading1">
+    <w:name w:val="heading 1"/>
+    <w:basedOn w:val="Normal"/>
+    <w:next w:val="Normal"/>
+    <w:pPr>
+      <w:keepNext w:val="1"/>
+      <w:keepLines w:val="1"/>
+      <w:pageBreakBefore w:val="0"/>
+      <w:spacing w:after="120" w:before="400" w:lineRule="auto"/>
+    </w:pPr>
+    <w:rPr>
+      <w:sz w:val="40"/>
+      <w:szCs w:val="40"/>
+    </w:rPr>
+  </w:style>
+  <w:style w:type="paragraph" w:styleId="Heading2">
+    <w:name w:val="heading 2"/>
+    <w:basedOn w:val="Normal"/>
+    <w:next w:val="Normal"/>
+    <w:pPr>
+      <w:keepNext w:val="1"/>
+      <w:keepLines w:val="1"/>
+      <w:pageBreakBefore w:val="0"/>
+      <w:spacing w:after="120" w:before="360" w:lineRule="auto"/>
+    </w:pPr>
+    <w:rPr>
+      <w:b w:val="0"/>
+      <w:sz w:val="32"/>
+      <w:szCs w:val="32"/>
+    </w:rPr>
+  </w:style>
+  <w:style w:type="paragraph" w:styleId="Heading3">
+    <w:name w:val="heading 3"/>
+    <w:basedOn w:val="Normal"/>
+    <w:next w:val="Normal"/>
+    <w:pPr>
+      <w:keepNext w:val="1"/>
+      <w:keepLines w:val="1"/>
+      <w:pageBreakBefore w:val="0"/>
+      <w:spacing w:after="80" w:before="320" w:lineRule="auto"/>
+    </w:pPr>
+    <w:rPr>
+      <w:b w:val="0"/>
+      <w:color w:val="434343"/>
+      <w:sz w:val="28"/>
+      <w:szCs w:val="28"/>
+    </w:rPr>
+  </w:style>
+  <w:style w:type="paragraph" w:styleId="Heading4">
+    <w:name w:val="heading 4"/>
+    <w:basedOn w:val="Normal"/>
+    <w:next w:val="Normal"/>
+    <w:pPr>
+      <w:keepNext w:val="1"/>
+      <w:keepLines w:val="1"/>
+      <w:pageBreakBefore w:val="0"/>
+      <w:spacing w:after="80" w:before="280" w:lineRule="auto"/>
+    </w:pPr>
+    <w:rPr>
+      <w:color w:val="666666"/>
+      <w:sz w:val="24"/>
+      <w:szCs w:val="24"/>
+    </w:rPr>
+  </w:style>
+  <w:style w:type="paragraph" w:styleId="Heading5">
+    <w:name w:val="heading 5"/>
+    <w:basedOn w:val="Normal"/>
+    <w:next w:val="Normal"/>
+    <w:pPr>
+      <w:keepNext w:val="1"/>
+      <w:keepLines w:val="1"/>
+      <w:pageBreakBefore w:val="0"/>
+      <w:spacing w:after="80" w:before="240" w:lineRule="auto"/>
+    </w:pPr>
+    <w:rPr>
+      <w:color w:val="666666"/>
+      <w:sz w:val="22"/>
+      <w:szCs w:val="22"/>
+    </w:rPr>
+  </w:style>
+  <w:style w:type="paragraph" w:styleId="Heading6">
+    <w:name w:val="heading 6"/>
+    <w:basedOn w:val="Normal"/>
+    <w:next w:val="Normal"/>
+    <w:pPr>
+      <w:keepNext w:val="1"/>
+      <w:keepLines w:val="1"/>
+      <w:pageBreakBefore w:val="0"/>
+      <w:spacing w:after="80" w:before="240" w:lineRule="auto"/>
+    </w:pPr>
+    <w:rPr>
+      <w:i w:val="1"/>
+      <w:color w:val="666666"/>
+      <w:sz w:val="22"/>
+      <w:szCs w:val="22"/>
+    </w:rPr>
+  </w:style>
+  <w:style w:type="paragraph" w:styleId="Title">
+    <w:name w:val="Title"/>
+    <w:basedOn w:val="Normal"/>
+    <w:next w:val="Normal"/>
+    <w:pPr>
+      <w:keepNext w:val="1"/>
+      <w:keepLines w:val="1"/>
       <w:pageBreakBefore w:val="0"/>
       <w:spacing w:after="60" w:before="0" w:lineRule="auto"/>
     </w:pPr>
@@ -941,6 +1069,23 @@
       <w:keepNext w:val="1"/>
       <w:keepLines w:val="1"/>
       <w:pageBreakBefore w:val="0"/>
+      <w:spacing w:after="320" w:before="0" w:lineRule="auto"/>
+    </w:pPr>
+    <w:rPr>
+      <w:rFonts w:ascii="Arial" w:cs="Arial" w:eastAsia="Arial" w:hAnsi="Arial"/>
+      <w:i w:val="0"/>
+      <w:color w:val="666666"/>
+      <w:sz w:val="30"/>
+      <w:szCs w:val="30"/>
+    </w:rPr>
+  </w:style>
+  <w:style w:type="paragraph" w:styleId="Subtitle">
+    <w:name w:val="Subtitle"/>
+    <w:basedOn w:val="Normal"/>
+    <w:next w:val="Normal"/>
+    <w:pPr>
+      <w:keepNext w:val="1"/>
+      <w:keepLines w:val="1"/>
       <w:spacing w:after="320" w:before="0" w:lineRule="auto"/>
     </w:pPr>
     <w:rPr>
@@ -1272,4 +1417,19 @@
   </a:objectDefaults>
   <a:extraClrSchemeLst/>
 </a:theme>
+</file>
+
+<file path=customXML/item1.xml><?xml version="1.0" encoding="utf-8"?>
+<go:gDocsCustomXmlDataStorage xmlns:go="http://customooxmlschemas.google.com/" xmlns:r="http://schemas.openxmlformats.org/officeDocument/2006/relationships">
+  <go:docsCustomData xmlns:go="http://customooxmlschemas.google.com/" roundtripDataSignature="AMtx7mi3szUY/0LqZuOy6bRrHj5n5lsecA==">AMUW2mXYbvmX7mPUGXf+2YUfri4ykXnk4tosmtaL7C2l512rH/3JIIX+N5Zh3yqy/x/gX6F5ixPZnu5jBxXclW+FGZn2hj12B9EB+bdg2hK1DFVD1AgYESk=</go:docsCustomData>
+</go:gDocsCustomXmlDataStorage>
+</file>
+
+<file path=customXML/itemProps1.xml><?xml version="1.0" encoding="utf-8"?>
+<ds:datastoreItem xmlns:ds="http://schemas.openxmlformats.org/officeDocument/2006/customXml" ds:itemID="{11111111-1234-1234-1234-123412341234}">
+  <ds:schemaRefs>
+    <ds:schemaRef ds:uri="http://schemas.openxmlformats.org/officeDocument/2006/relationships"/>
+    <ds:schemaRef ds:uri="http://customooxmlschemas.google.com/"/>
+  </ds:schemaRefs>
+</ds:datastoreItem>
 </file>
</xml_diff>